<commit_message>
Dodano relacje między tabelami, Unikalność dla kluczy kandydujących, Dokument worda ze zmianami w stosunku do wersji w projekcie
</commit_message>
<xml_diff>
--- a/Zmiany_w_projekcie.docx
+++ b/Zmiany_w_projekcie.docx
@@ -16,13 +16,8 @@
         </w:numPr>
       </w:pPr>
       <w:r>
-        <w:t xml:space="preserve">Typ atrybutu e-mail jako </w:t>
+        <w:t>Typ atrybutu e-mail jako hiperłącze</w:t>
       </w:r>
-      <w:proofErr w:type="spellStart"/>
-      <w:r>
-        <w:t>hiperłącze</w:t>
-      </w:r>
-      <w:proofErr w:type="spellEnd"/>
     </w:p>
     <w:p>
       <w:pPr>
@@ -34,6 +29,18 @@
       </w:pPr>
       <w:r>
         <w:t>Usunięcie wartości domyślny dla numerów telefonów, kodów pocztowych</w:t>
+      </w:r>
+    </w:p>
+    <w:p>
+      <w:pPr>
+        <w:pStyle w:val="Akapitzlist"/>
+        <w:numPr>
+          <w:ilvl w:val="0"/>
+          <w:numId w:val="1"/>
+        </w:numPr>
+      </w:pPr>
+      <w:r>
+        <w:t>Rel/10 zmiana kluczy obcych z #idOpcji, $IdOferty na #idOpcjiPobytu</w:t>
       </w:r>
       <w:bookmarkStart w:id="0" w:name="_GoBack"/>
       <w:bookmarkEnd w:id="0"/>

</xml_diff>

<commit_message>
Zmiana kodu pocztowego, numeru konta, numeru NIP, numeru REGON, numeru telefonu na tekst
</commit_message>
<xml_diff>
--- a/Zmiany_w_projekcie.docx
+++ b/Zmiany_w_projekcie.docx
@@ -42,8 +42,35 @@
       <w:r>
         <w:t>Rel/10 zmiana kluczy obcych z #idOpcji, $IdOferty na #idOpcjiPobytu</w:t>
       </w:r>
+    </w:p>
+    <w:p>
+      <w:pPr>
+        <w:pStyle w:val="Akapitzlist"/>
+        <w:numPr>
+          <w:ilvl w:val="0"/>
+          <w:numId w:val="1"/>
+        </w:numPr>
+      </w:pPr>
+      <w:r>
+        <w:t>Zmiana opisów z załącznik na Nota</w:t>
+      </w:r>
+    </w:p>
+    <w:p>
+      <w:pPr>
+        <w:pStyle w:val="Akapitzlist"/>
+        <w:numPr>
+          <w:ilvl w:val="0"/>
+          <w:numId w:val="1"/>
+        </w:numPr>
+      </w:pPr>
+      <w:r>
+        <w:t>Zmiana kodu p</w:t>
+      </w:r>
       <w:bookmarkStart w:id="0" w:name="_GoBack"/>
       <w:bookmarkEnd w:id="0"/>
+      <w:r>
+        <w:t>ocztowego, numeru konta, numeru NIP, numeru REGON, numeru telefonu na tekst</w:t>
+      </w:r>
     </w:p>
     <w:sectPr>
       <w:pgSz w:w="11906" w:h="16838"/>

</xml_diff>

<commit_message>
Projekt formularza szczegółów oferty
</commit_message>
<xml_diff>
--- a/Zmiany_w_projekcie.docx
+++ b/Zmiany_w_projekcie.docx
@@ -64,13 +64,22 @@
         </w:numPr>
       </w:pPr>
       <w:r>
-        <w:t>Zmiana kodu p</w:t>
+        <w:t>Zmiana kodu pocztowego, numeru konta, numeru NIP, numeru REGON, numeru telefonu na tekst</w:t>
+      </w:r>
+    </w:p>
+    <w:p>
+      <w:pPr>
+        <w:pStyle w:val="Akapitzlist"/>
+        <w:numPr>
+          <w:ilvl w:val="0"/>
+          <w:numId w:val="1"/>
+        </w:numPr>
+      </w:pPr>
+      <w:r>
+        <w:t>Dodanie liczby miejsc w pokoju do Noclegi - Pobyty</w:t>
       </w:r>
       <w:bookmarkStart w:id="0" w:name="_GoBack"/>
       <w:bookmarkEnd w:id="0"/>
-      <w:r>
-        <w:t>ocztowego, numeru konta, numeru NIP, numeru REGON, numeru telefonu na tekst</w:t>
-      </w:r>
     </w:p>
     <w:sectPr>
       <w:pgSz w:w="11906" w:h="16838"/>

</xml_diff>